<commit_message>
Fixed Errors in Vorlage
</commit_message>
<xml_diff>
--- a/BearFoods.BL/Vorlagen/Vorlage_Lieferschein.docx
+++ b/BearFoods.BL/Vorlagen/Vorlage_Lieferschein.docx
@@ -250,7 +250,16 @@
                 <w:rFonts w:cs="Arial"/>
                 <w:sz w:val="16"/>
               </w:rPr>
-              <w:t>BäfrFoods</w:t>
+              <w:t>BärFoo</w:t>
+            </w:r>
+            <w:bookmarkStart w:id="0" w:name="_GoBack"/>
+            <w:bookmarkEnd w:id="0"/>
+            <w:r>
+              <w:rPr>
+                <w:rFonts w:cs="Arial"/>
+                <w:sz w:val="16"/>
+              </w:rPr>
+              <w:t>ds</w:t>
             </w:r>
             <w:proofErr w:type="spellEnd"/>
             <w:r>
@@ -1758,8 +1767,6 @@
           <w:sz w:val="20"/>
         </w:rPr>
       </w:pPr>
-      <w:bookmarkStart w:id="0" w:name="_GoBack"/>
-      <w:bookmarkEnd w:id="0"/>
     </w:p>
     <w:sectPr>
       <w:footerReference w:type="default" r:id="rId7"/>

</xml_diff>

<commit_message>
Adjusted Template with new title
</commit_message>
<xml_diff>
--- a/BearFoods.BL/Vorlagen/Vorlage_Lieferschein.docx
+++ b/BearFoods.BL/Vorlagen/Vorlage_Lieferschein.docx
@@ -225,7 +225,7 @@
       <w:tr>
         <w:trPr>
           <w:cantSplit/>
-          <w:trHeight w:hRule="exact" w:val="265"/>
+          <w:trHeight w:hRule="exact" w:val="450"/>
         </w:trPr>
         <w:tc>
           <w:tcPr>
@@ -241,64 +241,20 @@
               </w:tabs>
               <w:spacing w:line="260" w:lineRule="auto"/>
               <w:rPr>
-                <w:sz w:val="16"/>
+                <w:b/>
+                <w:sz w:val="32"/>
               </w:rPr>
             </w:pPr>
             <w:proofErr w:type="spellStart"/>
             <w:r>
               <w:rPr>
                 <w:rFonts w:cs="Arial"/>
-                <w:sz w:val="16"/>
-              </w:rPr>
-              <w:t>BärFoo</w:t>
-            </w:r>
-            <w:bookmarkStart w:id="0" w:name="_GoBack"/>
-            <w:bookmarkEnd w:id="0"/>
-            <w:r>
-              <w:rPr>
-                <w:rFonts w:cs="Arial"/>
-                <w:sz w:val="16"/>
-              </w:rPr>
-              <w:t>ds</w:t>
+                <w:b/>
+                <w:sz w:val="40"/>
+              </w:rPr>
+              <w:t>BärFoods</w:t>
             </w:r>
             <w:proofErr w:type="spellEnd"/>
-            <w:r>
-              <w:rPr>
-                <w:rFonts w:cs="Arial"/>
-                <w:sz w:val="16"/>
-              </w:rPr>
-              <w:t xml:space="preserve"> · </w:t>
-            </w:r>
-            <w:proofErr w:type="spellStart"/>
-            <w:r>
-              <w:rPr>
-                <w:rFonts w:cs="Arial"/>
-                <w:sz w:val="16"/>
-              </w:rPr>
-              <w:t>Eigerstrasse</w:t>
-            </w:r>
-            <w:proofErr w:type="spellEnd"/>
-            <w:r>
-              <w:rPr>
-                <w:rFonts w:cs="Arial"/>
-                <w:sz w:val="16"/>
-              </w:rPr>
-              <w:t xml:space="preserve"> 74</w:t>
-            </w:r>
-            <w:r>
-              <w:rPr>
-                <w:rFonts w:cs="Arial"/>
-                <w:sz w:val="16"/>
-              </w:rPr>
-              <w:t xml:space="preserve"> </w:t>
-            </w:r>
-            <w:r>
-              <w:rPr>
-                <w:rFonts w:cs="Arial"/>
-                <w:sz w:val="16"/>
-              </w:rPr>
-              <w:t>3007 Bern</w:t>
-            </w:r>
           </w:p>
         </w:tc>
       </w:tr>
@@ -366,6 +322,8 @@
               </w:rPr>
               <w:t>AdressZeile1</w:t>
             </w:r>
+            <w:bookmarkStart w:id="0" w:name="_GoBack"/>
+            <w:bookmarkEnd w:id="0"/>
           </w:p>
           <w:p>
             <w:pPr>

</xml_diff>

<commit_message>
Backend Rechnung and Lieferschein updated for the two new Products. - The design will need to be changed as we currently have a lot of effort just to add a new Product.
</commit_message>
<xml_diff>
--- a/BearFoods.BL/Vorlagen/Vorlage_Lieferschein.docx
+++ b/BearFoods.BL/Vorlagen/Vorlage_Lieferschein.docx
@@ -322,8 +322,6 @@
               </w:rPr>
               <w:t>AdressZeile1</w:t>
             </w:r>
-            <w:bookmarkStart w:id="0" w:name="_GoBack"/>
-            <w:bookmarkEnd w:id="0"/>
           </w:p>
           <w:p>
             <w:pPr>
@@ -922,11 +920,11 @@
         <w:tblLook w:val="00E0" w:firstRow="1" w:lastRow="1" w:firstColumn="1" w:lastColumn="0" w:noHBand="0" w:noVBand="0"/>
       </w:tblPr>
       <w:tblGrid>
-        <w:gridCol w:w="621"/>
-        <w:gridCol w:w="3424"/>
-        <w:gridCol w:w="1440"/>
-        <w:gridCol w:w="2160"/>
-        <w:gridCol w:w="1700"/>
+        <w:gridCol w:w="608"/>
+        <w:gridCol w:w="3156"/>
+        <w:gridCol w:w="1750"/>
+        <w:gridCol w:w="2152"/>
+        <w:gridCol w:w="1679"/>
       </w:tblGrid>
       <w:tr>
         <w:trPr>
@@ -1125,6 +1123,13 @@
               </w:rPr>
               <w:t>Bär-BQ Sauce</w:t>
             </w:r>
+            <w:r>
+              <w:rPr>
+                <w:rFonts w:cs="Arial"/>
+                <w:sz w:val="20"/>
+              </w:rPr>
+              <w:t>s</w:t>
+            </w:r>
           </w:p>
         </w:tc>
         <w:tc>
@@ -1523,6 +1528,307 @@
                 <w:sz w:val="20"/>
               </w:rPr>
               <w:t>TotalJus</w:t>
+            </w:r>
+            <w:proofErr w:type="spellEnd"/>
+            <w:r>
+              <w:rPr>
+                <w:rFonts w:cs="Arial"/>
+                <w:sz w:val="20"/>
+              </w:rPr>
+              <w:t xml:space="preserve"> CHF</w:t>
+            </w:r>
+          </w:p>
+        </w:tc>
+      </w:tr>
+      <w:tr>
+        <w:trPr>
+          <w:trHeight w:val="460"/>
+        </w:trPr>
+        <w:tc>
+          <w:tcPr>
+            <w:cnfStyle w:val="001000000000" w:firstRow="0" w:lastRow="0" w:firstColumn="1" w:lastColumn="0" w:oddVBand="0" w:evenVBand="0" w:oddHBand="0" w:evenHBand="0" w:firstRowFirstColumn="0" w:firstRowLastColumn="0" w:lastRowFirstColumn="0" w:lastRowLastColumn="0"/>
+            <w:tcW w:w="621" w:type="dxa"/>
+          </w:tcPr>
+          <w:p>
+            <w:pPr>
+              <w:tabs>
+                <w:tab w:val="left" w:pos="945"/>
+              </w:tabs>
+              <w:jc w:val="center"/>
+              <w:rPr>
+                <w:rFonts w:cs="Arial"/>
+                <w:sz w:val="20"/>
+              </w:rPr>
+            </w:pPr>
+            <w:bookmarkStart w:id="0" w:name="_GoBack" w:colFirst="0" w:colLast="0"/>
+            <w:r>
+              <w:rPr>
+                <w:rFonts w:cs="Arial"/>
+                <w:sz w:val="20"/>
+              </w:rPr>
+              <w:t>4</w:t>
+            </w:r>
+          </w:p>
+        </w:tc>
+        <w:tc>
+          <w:tcPr>
+            <w:cnfStyle w:val="000010000000" w:firstRow="0" w:lastRow="0" w:firstColumn="0" w:lastColumn="0" w:oddVBand="1" w:evenVBand="0" w:oddHBand="0" w:evenHBand="0" w:firstRowFirstColumn="0" w:firstRowLastColumn="0" w:lastRowFirstColumn="0" w:lastRowLastColumn="0"/>
+            <w:tcW w:w="3424" w:type="dxa"/>
+          </w:tcPr>
+          <w:p>
+            <w:pPr>
+              <w:tabs>
+                <w:tab w:val="left" w:pos="945"/>
+              </w:tabs>
+              <w:rPr>
+                <w:rFonts w:cs="Arial"/>
+                <w:sz w:val="20"/>
+              </w:rPr>
+            </w:pPr>
+            <w:r>
+              <w:rPr>
+                <w:rFonts w:cs="Arial"/>
+                <w:sz w:val="20"/>
+              </w:rPr>
+              <w:t>Braten Sauce Klein</w:t>
+            </w:r>
+          </w:p>
+        </w:tc>
+        <w:tc>
+          <w:tcPr>
+            <w:tcW w:w="1440" w:type="dxa"/>
+          </w:tcPr>
+          <w:p>
+            <w:pPr>
+              <w:tabs>
+                <w:tab w:val="left" w:pos="945"/>
+              </w:tabs>
+              <w:jc w:val="right"/>
+              <w:cnfStyle w:val="000000000000" w:firstRow="0" w:lastRow="0" w:firstColumn="0" w:lastColumn="0" w:oddVBand="0" w:evenVBand="0" w:oddHBand="0" w:evenHBand="0" w:firstRowFirstColumn="0" w:firstRowLastColumn="0" w:lastRowFirstColumn="0" w:lastRowLastColumn="0"/>
+              <w:rPr>
+                <w:rFonts w:cs="Arial"/>
+                <w:sz w:val="20"/>
+              </w:rPr>
+            </w:pPr>
+            <w:proofErr w:type="spellStart"/>
+            <w:r>
+              <w:rPr>
+                <w:rFonts w:cs="Arial"/>
+                <w:sz w:val="20"/>
+              </w:rPr>
+              <w:t>MengeJusSmall</w:t>
+            </w:r>
+            <w:proofErr w:type="spellEnd"/>
+          </w:p>
+        </w:tc>
+        <w:tc>
+          <w:tcPr>
+            <w:cnfStyle w:val="000010000000" w:firstRow="0" w:lastRow="0" w:firstColumn="0" w:lastColumn="0" w:oddVBand="1" w:evenVBand="0" w:oddHBand="0" w:evenHBand="0" w:firstRowFirstColumn="0" w:firstRowLastColumn="0" w:lastRowFirstColumn="0" w:lastRowLastColumn="0"/>
+            <w:tcW w:w="2160" w:type="dxa"/>
+          </w:tcPr>
+          <w:p>
+            <w:pPr>
+              <w:tabs>
+                <w:tab w:val="left" w:pos="945"/>
+              </w:tabs>
+              <w:jc w:val="right"/>
+              <w:rPr>
+                <w:rFonts w:cs="Arial"/>
+                <w:sz w:val="20"/>
+              </w:rPr>
+            </w:pPr>
+            <w:proofErr w:type="spellStart"/>
+            <w:r>
+              <w:rPr>
+                <w:rFonts w:cs="Arial"/>
+                <w:sz w:val="20"/>
+              </w:rPr>
+              <w:t>EinzelpreisJusSmall</w:t>
+            </w:r>
+            <w:proofErr w:type="spellEnd"/>
+            <w:r>
+              <w:rPr>
+                <w:rFonts w:cs="Arial"/>
+                <w:sz w:val="20"/>
+              </w:rPr>
+              <w:t xml:space="preserve"> CHF</w:t>
+            </w:r>
+          </w:p>
+        </w:tc>
+        <w:tc>
+          <w:tcPr>
+            <w:tcW w:w="1700" w:type="dxa"/>
+          </w:tcPr>
+          <w:p>
+            <w:pPr>
+              <w:tabs>
+                <w:tab w:val="left" w:pos="945"/>
+              </w:tabs>
+              <w:jc w:val="right"/>
+              <w:cnfStyle w:val="000000000000" w:firstRow="0" w:lastRow="0" w:firstColumn="0" w:lastColumn="0" w:oddVBand="0" w:evenVBand="0" w:oddHBand="0" w:evenHBand="0" w:firstRowFirstColumn="0" w:firstRowLastColumn="0" w:lastRowFirstColumn="0" w:lastRowLastColumn="0"/>
+              <w:rPr>
+                <w:rFonts w:cs="Arial"/>
+                <w:sz w:val="20"/>
+              </w:rPr>
+            </w:pPr>
+            <w:proofErr w:type="spellStart"/>
+            <w:r>
+              <w:rPr>
+                <w:rFonts w:cs="Arial"/>
+                <w:sz w:val="20"/>
+              </w:rPr>
+              <w:t>TotalJusSmall</w:t>
+            </w:r>
+            <w:proofErr w:type="spellEnd"/>
+            <w:r>
+              <w:rPr>
+                <w:rFonts w:cs="Arial"/>
+                <w:sz w:val="20"/>
+              </w:rPr>
+              <w:t xml:space="preserve"> CHF</w:t>
+            </w:r>
+          </w:p>
+        </w:tc>
+      </w:tr>
+      <w:bookmarkEnd w:id="0"/>
+      <w:tr>
+        <w:trPr>
+          <w:cnfStyle w:val="000000100000" w:firstRow="0" w:lastRow="0" w:firstColumn="0" w:lastColumn="0" w:oddVBand="0" w:evenVBand="0" w:oddHBand="1" w:evenHBand="0" w:firstRowFirstColumn="0" w:firstRowLastColumn="0" w:lastRowFirstColumn="0" w:lastRowLastColumn="0"/>
+          <w:trHeight w:val="460"/>
+        </w:trPr>
+        <w:tc>
+          <w:tcPr>
+            <w:cnfStyle w:val="001000000000" w:firstRow="0" w:lastRow="0" w:firstColumn="1" w:lastColumn="0" w:oddVBand="0" w:evenVBand="0" w:oddHBand="0" w:evenHBand="0" w:firstRowFirstColumn="0" w:firstRowLastColumn="0" w:lastRowFirstColumn="0" w:lastRowLastColumn="0"/>
+            <w:tcW w:w="621" w:type="dxa"/>
+          </w:tcPr>
+          <w:p>
+            <w:pPr>
+              <w:tabs>
+                <w:tab w:val="left" w:pos="945"/>
+              </w:tabs>
+              <w:jc w:val="center"/>
+              <w:rPr>
+                <w:rFonts w:cs="Arial"/>
+                <w:sz w:val="20"/>
+              </w:rPr>
+            </w:pPr>
+            <w:r>
+              <w:rPr>
+                <w:rFonts w:cs="Arial"/>
+                <w:sz w:val="20"/>
+              </w:rPr>
+              <w:t>5</w:t>
+            </w:r>
+          </w:p>
+        </w:tc>
+        <w:tc>
+          <w:tcPr>
+            <w:cnfStyle w:val="000010000000" w:firstRow="0" w:lastRow="0" w:firstColumn="0" w:lastColumn="0" w:oddVBand="1" w:evenVBand="0" w:oddHBand="0" w:evenHBand="0" w:firstRowFirstColumn="0" w:firstRowLastColumn="0" w:lastRowFirstColumn="0" w:lastRowLastColumn="0"/>
+            <w:tcW w:w="3424" w:type="dxa"/>
+          </w:tcPr>
+          <w:p>
+            <w:pPr>
+              <w:tabs>
+                <w:tab w:val="left" w:pos="945"/>
+              </w:tabs>
+              <w:rPr>
+                <w:rFonts w:cs="Arial"/>
+                <w:sz w:val="20"/>
+              </w:rPr>
+            </w:pPr>
+            <w:r>
+              <w:rPr>
+                <w:rFonts w:cs="Arial"/>
+                <w:sz w:val="20"/>
+              </w:rPr>
+              <w:t>Bär-BQ Sauce Klein</w:t>
+            </w:r>
+          </w:p>
+        </w:tc>
+        <w:tc>
+          <w:tcPr>
+            <w:tcW w:w="1440" w:type="dxa"/>
+          </w:tcPr>
+          <w:p>
+            <w:pPr>
+              <w:tabs>
+                <w:tab w:val="left" w:pos="945"/>
+              </w:tabs>
+              <w:jc w:val="right"/>
+              <w:cnfStyle w:val="000000100000" w:firstRow="0" w:lastRow="0" w:firstColumn="0" w:lastColumn="0" w:oddVBand="0" w:evenVBand="0" w:oddHBand="1" w:evenHBand="0" w:firstRowFirstColumn="0" w:firstRowLastColumn="0" w:lastRowFirstColumn="0" w:lastRowLastColumn="0"/>
+              <w:rPr>
+                <w:rFonts w:cs="Arial"/>
+                <w:sz w:val="20"/>
+              </w:rPr>
+            </w:pPr>
+            <w:proofErr w:type="spellStart"/>
+            <w:r>
+              <w:rPr>
+                <w:rFonts w:cs="Arial"/>
+                <w:sz w:val="20"/>
+              </w:rPr>
+              <w:t>MengeBBQSmall</w:t>
+            </w:r>
+            <w:proofErr w:type="spellEnd"/>
+          </w:p>
+        </w:tc>
+        <w:tc>
+          <w:tcPr>
+            <w:cnfStyle w:val="000010000000" w:firstRow="0" w:lastRow="0" w:firstColumn="0" w:lastColumn="0" w:oddVBand="1" w:evenVBand="0" w:oddHBand="0" w:evenHBand="0" w:firstRowFirstColumn="0" w:firstRowLastColumn="0" w:lastRowFirstColumn="0" w:lastRowLastColumn="0"/>
+            <w:tcW w:w="2160" w:type="dxa"/>
+          </w:tcPr>
+          <w:p>
+            <w:pPr>
+              <w:tabs>
+                <w:tab w:val="left" w:pos="945"/>
+              </w:tabs>
+              <w:jc w:val="right"/>
+              <w:rPr>
+                <w:rFonts w:cs="Arial"/>
+                <w:sz w:val="20"/>
+              </w:rPr>
+            </w:pPr>
+            <w:proofErr w:type="spellStart"/>
+            <w:r>
+              <w:rPr>
+                <w:rFonts w:cs="Arial"/>
+                <w:sz w:val="20"/>
+              </w:rPr>
+              <w:t>EinzelpreisBBQSmall</w:t>
+            </w:r>
+            <w:proofErr w:type="spellEnd"/>
+            <w:r>
+              <w:rPr>
+                <w:rFonts w:cs="Arial"/>
+                <w:sz w:val="20"/>
+              </w:rPr>
+              <w:t xml:space="preserve"> CHF</w:t>
+            </w:r>
+          </w:p>
+        </w:tc>
+        <w:tc>
+          <w:tcPr>
+            <w:tcW w:w="1700" w:type="dxa"/>
+          </w:tcPr>
+          <w:p>
+            <w:pPr>
+              <w:tabs>
+                <w:tab w:val="left" w:pos="945"/>
+              </w:tabs>
+              <w:jc w:val="right"/>
+              <w:cnfStyle w:val="000000100000" w:firstRow="0" w:lastRow="0" w:firstColumn="0" w:lastColumn="0" w:oddVBand="0" w:evenVBand="0" w:oddHBand="1" w:evenHBand="0" w:firstRowFirstColumn="0" w:firstRowLastColumn="0" w:lastRowFirstColumn="0" w:lastRowLastColumn="0"/>
+              <w:rPr>
+                <w:rFonts w:cs="Arial"/>
+                <w:sz w:val="20"/>
+              </w:rPr>
+            </w:pPr>
+            <w:proofErr w:type="spellStart"/>
+            <w:r>
+              <w:rPr>
+                <w:rFonts w:cs="Arial"/>
+                <w:sz w:val="20"/>
+              </w:rPr>
+              <w:t>TotalBBQSmall</w:t>
             </w:r>
             <w:proofErr w:type="spellEnd"/>
             <w:r>

</xml_diff>

<commit_message>
ViewModel will be used to display and receive the data in the view. Automapper is being used for mapping the object to the BusinessLayer.
Adjusted the Template to show Bär Foods
Added a SelectListItem to show the current clients
Added a KundenConfig to load the details of existing clients
</commit_message>
<xml_diff>
--- a/BearFoods.BL/Vorlagen/Vorlage_Lieferschein.docx
+++ b/BearFoods.BL/Vorlagen/Vorlage_Lieferschein.docx
@@ -1,6 +1,6 @@
 
 <file path=word/document.xml><?xml version="1.0" encoding="utf-8"?>
-<w:document xmlns:wpc="http://schemas.microsoft.com/office/word/2010/wordprocessingCanvas" xmlns:cx="http://schemas.microsoft.com/office/drawing/2014/chartex" xmlns:cx1="http://schemas.microsoft.com/office/drawing/2015/9/8/chartex" xmlns:cx2="http://schemas.microsoft.com/office/drawing/2015/10/21/chartex" xmlns:cx3="http://schemas.microsoft.com/office/drawing/2016/5/9/chartex" xmlns:cx4="http://schemas.microsoft.com/office/drawing/2016/5/10/chartex" xmlns:cx5="http://schemas.microsoft.com/office/drawing/2016/5/11/chartex" xmlns:cx6="http://schemas.microsoft.com/office/drawing/2016/5/12/chartex" xmlns:cx7="http://schemas.microsoft.com/office/drawing/2016/5/13/chartex" xmlns:cx8="http://schemas.microsoft.com/office/drawing/2016/5/14/chartex" xmlns:mc="http://schemas.openxmlformats.org/markup-compatibility/2006" xmlns:aink="http://schemas.microsoft.com/office/drawing/2016/ink" xmlns:am3d="http://schemas.microsoft.com/office/drawing/2017/model3d" xmlns:o="urn:schemas-microsoft-com:office:office" xmlns:r="http://schemas.openxmlformats.org/officeDocument/2006/relationships" xmlns:m="http://schemas.openxmlformats.org/officeDocument/2006/math" xmlns:v="urn:schemas-microsoft-com:vml" xmlns:wp14="http://schemas.microsoft.com/office/word/2010/wordprocessingDrawing" xmlns:wp="http://schemas.openxmlformats.org/drawingml/2006/wordprocessingDrawing" xmlns:w10="urn:schemas-microsoft-com:office:word" xmlns:w="http://schemas.openxmlformats.org/wordprocessingml/2006/main" xmlns:w14="http://schemas.microsoft.com/office/word/2010/wordml" xmlns:w15="http://schemas.microsoft.com/office/word/2012/wordml" xmlns:w16cid="http://schemas.microsoft.com/office/word/2016/wordml/cid" xmlns:w16se="http://schemas.microsoft.com/office/word/2015/wordml/symex" xmlns:wpg="http://schemas.microsoft.com/office/word/2010/wordprocessingGroup" xmlns:wpi="http://schemas.microsoft.com/office/word/2010/wordprocessingInk" xmlns:wne="http://schemas.microsoft.com/office/word/2006/wordml" xmlns:wps="http://schemas.microsoft.com/office/word/2010/wordprocessingShape" mc:Ignorable="w14 w15 w16se w16cid wp14">
+<w:document xmlns:wpc="http://schemas.microsoft.com/office/word/2010/wordprocessingCanvas" xmlns:cx="http://schemas.microsoft.com/office/drawing/2014/chartex" xmlns:cx1="http://schemas.microsoft.com/office/drawing/2015/9/8/chartex" xmlns:mc="http://schemas.openxmlformats.org/markup-compatibility/2006" xmlns:o="urn:schemas-microsoft-com:office:office" xmlns:r="http://schemas.openxmlformats.org/officeDocument/2006/relationships" xmlns:m="http://schemas.openxmlformats.org/officeDocument/2006/math" xmlns:v="urn:schemas-microsoft-com:vml" xmlns:wp14="http://schemas.microsoft.com/office/word/2010/wordprocessingDrawing" xmlns:wp="http://schemas.openxmlformats.org/drawingml/2006/wordprocessingDrawing" xmlns:w10="urn:schemas-microsoft-com:office:word" xmlns:w="http://schemas.openxmlformats.org/wordprocessingml/2006/main" xmlns:w14="http://schemas.microsoft.com/office/word/2010/wordml" xmlns:w15="http://schemas.microsoft.com/office/word/2012/wordml" xmlns:w16se="http://schemas.microsoft.com/office/word/2015/wordml/symex" xmlns:wpg="http://schemas.microsoft.com/office/word/2010/wordprocessingGroup" xmlns:wpi="http://schemas.microsoft.com/office/word/2010/wordprocessingInk" xmlns:wne="http://schemas.microsoft.com/office/word/2006/wordml" xmlns:wps="http://schemas.microsoft.com/office/word/2010/wordprocessingShape" mc:Ignorable="w14 w15 w16se wp14">
   <w:body>
     <w:tbl>
       <w:tblPr>
@@ -48,6 +48,7 @@
               <w:rPr>
                 <w:noProof/>
                 <w:sz w:val="32"/>
+                <w:lang w:val="de-CH" w:eastAsia="de-CH"/>
               </w:rPr>
               <w:drawing>
                 <wp:inline distT="0" distB="0" distL="0" distR="0" wp14:anchorId="42BF0CF7" wp14:editId="23403B74">
@@ -234,7 +235,7 @@
           </w:tcPr>
           <w:p>
             <w:pPr>
-              <w:pStyle w:val="Header"/>
+              <w:pStyle w:val="Kopfzeile"/>
               <w:tabs>
                 <w:tab w:val="clear" w:pos="4536"/>
                 <w:tab w:val="clear" w:pos="9072"/>
@@ -245,16 +246,32 @@
                 <w:sz w:val="32"/>
               </w:rPr>
             </w:pPr>
-            <w:proofErr w:type="spellStart"/>
             <w:r>
               <w:rPr>
                 <w:rFonts w:cs="Arial"/>
                 <w:b/>
                 <w:sz w:val="40"/>
               </w:rPr>
-              <w:t>BärFoods</w:t>
-            </w:r>
-            <w:proofErr w:type="spellEnd"/>
+              <w:t>Bär</w:t>
+            </w:r>
+            <w:r>
+              <w:rPr>
+                <w:rFonts w:cs="Arial"/>
+                <w:b/>
+                <w:sz w:val="40"/>
+              </w:rPr>
+              <w:t xml:space="preserve"> </w:t>
+            </w:r>
+            <w:bookmarkStart w:id="0" w:name="_GoBack"/>
+            <w:bookmarkEnd w:id="0"/>
+            <w:r>
+              <w:rPr>
+                <w:rFonts w:cs="Arial"/>
+                <w:b/>
+                <w:sz w:val="40"/>
+              </w:rPr>
+              <w:t>Foods</w:t>
+            </w:r>
           </w:p>
         </w:tc>
       </w:tr>
@@ -281,7 +298,7 @@
           </w:tcPr>
           <w:p>
             <w:pPr>
-              <w:pStyle w:val="Header"/>
+              <w:pStyle w:val="Kopfzeile"/>
               <w:tabs>
                 <w:tab w:val="clear" w:pos="4536"/>
                 <w:tab w:val="clear" w:pos="9072"/>
@@ -306,7 +323,7 @@
           </w:p>
           <w:p>
             <w:pPr>
-              <w:pStyle w:val="Header"/>
+              <w:pStyle w:val="Kopfzeile"/>
               <w:tabs>
                 <w:tab w:val="clear" w:pos="4536"/>
                 <w:tab w:val="clear" w:pos="9072"/>
@@ -325,7 +342,7 @@
           </w:p>
           <w:p>
             <w:pPr>
-              <w:pStyle w:val="Header"/>
+              <w:pStyle w:val="Kopfzeile"/>
               <w:tabs>
                 <w:tab w:val="clear" w:pos="4536"/>
                 <w:tab w:val="clear" w:pos="9072"/>
@@ -344,7 +361,7 @@
           </w:p>
           <w:p>
             <w:pPr>
-              <w:pStyle w:val="Header"/>
+              <w:pStyle w:val="Kopfzeile"/>
               <w:tabs>
                 <w:tab w:val="clear" w:pos="4536"/>
                 <w:tab w:val="clear" w:pos="9072"/>
@@ -357,7 +374,7 @@
           </w:p>
           <w:p>
             <w:pPr>
-              <w:pStyle w:val="Header"/>
+              <w:pStyle w:val="Kopfzeile"/>
               <w:tabs>
                 <w:tab w:val="clear" w:pos="4536"/>
                 <w:tab w:val="clear" w:pos="9072"/>
@@ -370,7 +387,7 @@
           </w:p>
           <w:p>
             <w:pPr>
-              <w:pStyle w:val="Header"/>
+              <w:pStyle w:val="Kopfzeile"/>
               <w:tabs>
                 <w:tab w:val="clear" w:pos="4536"/>
                 <w:tab w:val="clear" w:pos="9072"/>
@@ -411,7 +428,7 @@
           </w:tcPr>
           <w:p>
             <w:pPr>
-              <w:pStyle w:val="Header"/>
+              <w:pStyle w:val="Kopfzeile"/>
               <w:tabs>
                 <w:tab w:val="clear" w:pos="4536"/>
                 <w:tab w:val="clear" w:pos="9072"/>
@@ -435,7 +452,7 @@
           </w:tcPr>
           <w:p>
             <w:pPr>
-              <w:pStyle w:val="Header"/>
+              <w:pStyle w:val="Kopfzeile"/>
               <w:tabs>
                 <w:tab w:val="clear" w:pos="4536"/>
                 <w:tab w:val="clear" w:pos="9072"/>
@@ -473,7 +490,7 @@
           </w:p>
           <w:p>
             <w:pPr>
-              <w:pStyle w:val="Header"/>
+              <w:pStyle w:val="Kopfzeile"/>
               <w:tabs>
                 <w:tab w:val="clear" w:pos="4536"/>
                 <w:tab w:val="clear" w:pos="9072"/>
@@ -511,7 +528,7 @@
           </w:p>
           <w:p>
             <w:pPr>
-              <w:pStyle w:val="Header"/>
+              <w:pStyle w:val="Kopfzeile"/>
               <w:tabs>
                 <w:tab w:val="clear" w:pos="4536"/>
                 <w:tab w:val="clear" w:pos="9072"/>
@@ -555,7 +572,7 @@
           </w:p>
           <w:p>
             <w:pPr>
-              <w:pStyle w:val="Header"/>
+              <w:pStyle w:val="Kopfzeile"/>
               <w:tabs>
                 <w:tab w:val="clear" w:pos="4536"/>
                 <w:tab w:val="clear" w:pos="9072"/>
@@ -606,7 +623,7 @@
     </w:p>
     <w:tbl>
       <w:tblPr>
-        <w:tblStyle w:val="TableGrid"/>
+        <w:tblStyle w:val="Tabellenraster"/>
         <w:tblpPr w:leftFromText="180" w:rightFromText="180" w:vertAnchor="text" w:horzAnchor="margin" w:tblpY="631"/>
         <w:tblW w:w="0" w:type="auto"/>
         <w:tblBorders>
@@ -914,7 +931,7 @@
     </w:p>
     <w:tbl>
       <w:tblPr>
-        <w:tblStyle w:val="ListTable3-Accent3"/>
+        <w:tblStyle w:val="Listentabelle3Akzent3"/>
         <w:tblpPr w:leftFromText="141" w:rightFromText="141" w:vertAnchor="page" w:horzAnchor="margin" w:tblpY="7933"/>
         <w:tblW w:w="0" w:type="auto"/>
         <w:tblLook w:val="00E0" w:firstRow="1" w:lastRow="1" w:firstColumn="1" w:lastColumn="0" w:noHBand="0" w:noVBand="0"/>
@@ -1560,7 +1577,6 @@
                 <w:sz w:val="20"/>
               </w:rPr>
             </w:pPr>
-            <w:bookmarkStart w:id="0" w:name="_GoBack" w:colFirst="0" w:colLast="0"/>
             <w:r>
               <w:rPr>
                 <w:rFonts w:cs="Arial"/>
@@ -1690,7 +1706,6 @@
           </w:p>
         </w:tc>
       </w:tr>
-      <w:bookmarkEnd w:id="0"/>
       <w:tr>
         <w:trPr>
           <w:cnfStyle w:val="000000100000" w:firstRow="0" w:lastRow="0" w:firstColumn="0" w:lastColumn="0" w:oddVBand="0" w:evenVBand="0" w:oddHBand="1" w:evenHBand="0" w:firstRowFirstColumn="0" w:firstRowLastColumn="0" w:lastRowFirstColumn="0" w:lastRowLastColumn="0"/>
@@ -1957,7 +1972,7 @@
     </w:tbl>
     <w:tbl>
       <w:tblPr>
-        <w:tblStyle w:val="TableGrid"/>
+        <w:tblStyle w:val="Tabellenraster"/>
         <w:tblpPr w:leftFromText="180" w:rightFromText="180" w:vertAnchor="text" w:horzAnchor="margin" w:tblpY="46"/>
         <w:tblW w:w="0" w:type="auto"/>
         <w:tblCellMar>
@@ -2045,7 +2060,7 @@
 </file>
 
 <file path=word/endnotes.xml><?xml version="1.0" encoding="utf-8"?>
-<w:endnotes xmlns:wpc="http://schemas.microsoft.com/office/word/2010/wordprocessingCanvas" xmlns:cx="http://schemas.microsoft.com/office/drawing/2014/chartex" xmlns:cx1="http://schemas.microsoft.com/office/drawing/2015/9/8/chartex" xmlns:cx2="http://schemas.microsoft.com/office/drawing/2015/10/21/chartex" xmlns:cx3="http://schemas.microsoft.com/office/drawing/2016/5/9/chartex" xmlns:cx4="http://schemas.microsoft.com/office/drawing/2016/5/10/chartex" xmlns:cx5="http://schemas.microsoft.com/office/drawing/2016/5/11/chartex" xmlns:cx6="http://schemas.microsoft.com/office/drawing/2016/5/12/chartex" xmlns:cx7="http://schemas.microsoft.com/office/drawing/2016/5/13/chartex" xmlns:cx8="http://schemas.microsoft.com/office/drawing/2016/5/14/chartex" xmlns:mc="http://schemas.openxmlformats.org/markup-compatibility/2006" xmlns:aink="http://schemas.microsoft.com/office/drawing/2016/ink" xmlns:am3d="http://schemas.microsoft.com/office/drawing/2017/model3d" xmlns:o="urn:schemas-microsoft-com:office:office" xmlns:r="http://schemas.openxmlformats.org/officeDocument/2006/relationships" xmlns:m="http://schemas.openxmlformats.org/officeDocument/2006/math" xmlns:v="urn:schemas-microsoft-com:vml" xmlns:wp14="http://schemas.microsoft.com/office/word/2010/wordprocessingDrawing" xmlns:wp="http://schemas.openxmlformats.org/drawingml/2006/wordprocessingDrawing" xmlns:w10="urn:schemas-microsoft-com:office:word" xmlns:w="http://schemas.openxmlformats.org/wordprocessingml/2006/main" xmlns:w14="http://schemas.microsoft.com/office/word/2010/wordml" xmlns:w15="http://schemas.microsoft.com/office/word/2012/wordml" xmlns:w16cid="http://schemas.microsoft.com/office/word/2016/wordml/cid" xmlns:w16se="http://schemas.microsoft.com/office/word/2015/wordml/symex" xmlns:wpg="http://schemas.microsoft.com/office/word/2010/wordprocessingGroup" xmlns:wpi="http://schemas.microsoft.com/office/word/2010/wordprocessingInk" xmlns:wne="http://schemas.microsoft.com/office/word/2006/wordml" xmlns:wps="http://schemas.microsoft.com/office/word/2010/wordprocessingShape" mc:Ignorable="w14 w15 w16se w16cid wp14">
+<w:endnotes xmlns:wpc="http://schemas.microsoft.com/office/word/2010/wordprocessingCanvas" xmlns:cx="http://schemas.microsoft.com/office/drawing/2014/chartex" xmlns:cx1="http://schemas.microsoft.com/office/drawing/2015/9/8/chartex" xmlns:mc="http://schemas.openxmlformats.org/markup-compatibility/2006" xmlns:o="urn:schemas-microsoft-com:office:office" xmlns:r="http://schemas.openxmlformats.org/officeDocument/2006/relationships" xmlns:m="http://schemas.openxmlformats.org/officeDocument/2006/math" xmlns:v="urn:schemas-microsoft-com:vml" xmlns:wp14="http://schemas.microsoft.com/office/word/2010/wordprocessingDrawing" xmlns:wp="http://schemas.openxmlformats.org/drawingml/2006/wordprocessingDrawing" xmlns:w10="urn:schemas-microsoft-com:office:word" xmlns:w="http://schemas.openxmlformats.org/wordprocessingml/2006/main" xmlns:w14="http://schemas.microsoft.com/office/word/2010/wordml" xmlns:w15="http://schemas.microsoft.com/office/word/2012/wordml" xmlns:w16se="http://schemas.microsoft.com/office/word/2015/wordml/symex" xmlns:wpg="http://schemas.microsoft.com/office/word/2010/wordprocessingGroup" xmlns:wpi="http://schemas.microsoft.com/office/word/2010/wordprocessingInk" xmlns:wne="http://schemas.microsoft.com/office/word/2006/wordml" xmlns:wps="http://schemas.microsoft.com/office/word/2010/wordprocessingShape" mc:Ignorable="w14 w15 w16se wp14">
   <w:endnote w:type="separator" w:id="-1">
     <w:p>
       <w:r>
@@ -2064,7 +2079,7 @@
 </file>
 
 <file path=word/footer1.xml><?xml version="1.0" encoding="utf-8"?>
-<w:ftr xmlns:wpc="http://schemas.microsoft.com/office/word/2010/wordprocessingCanvas" xmlns:cx="http://schemas.microsoft.com/office/drawing/2014/chartex" xmlns:cx1="http://schemas.microsoft.com/office/drawing/2015/9/8/chartex" xmlns:cx2="http://schemas.microsoft.com/office/drawing/2015/10/21/chartex" xmlns:cx3="http://schemas.microsoft.com/office/drawing/2016/5/9/chartex" xmlns:cx4="http://schemas.microsoft.com/office/drawing/2016/5/10/chartex" xmlns:cx5="http://schemas.microsoft.com/office/drawing/2016/5/11/chartex" xmlns:cx6="http://schemas.microsoft.com/office/drawing/2016/5/12/chartex" xmlns:cx7="http://schemas.microsoft.com/office/drawing/2016/5/13/chartex" xmlns:cx8="http://schemas.microsoft.com/office/drawing/2016/5/14/chartex" xmlns:mc="http://schemas.openxmlformats.org/markup-compatibility/2006" xmlns:aink="http://schemas.microsoft.com/office/drawing/2016/ink" xmlns:am3d="http://schemas.microsoft.com/office/drawing/2017/model3d" xmlns:o="urn:schemas-microsoft-com:office:office" xmlns:r="http://schemas.openxmlformats.org/officeDocument/2006/relationships" xmlns:m="http://schemas.openxmlformats.org/officeDocument/2006/math" xmlns:v="urn:schemas-microsoft-com:vml" xmlns:wp14="http://schemas.microsoft.com/office/word/2010/wordprocessingDrawing" xmlns:wp="http://schemas.openxmlformats.org/drawingml/2006/wordprocessingDrawing" xmlns:w10="urn:schemas-microsoft-com:office:word" xmlns:w="http://schemas.openxmlformats.org/wordprocessingml/2006/main" xmlns:w14="http://schemas.microsoft.com/office/word/2010/wordml" xmlns:w15="http://schemas.microsoft.com/office/word/2012/wordml" xmlns:w16cid="http://schemas.microsoft.com/office/word/2016/wordml/cid" xmlns:w16se="http://schemas.microsoft.com/office/word/2015/wordml/symex" xmlns:wpg="http://schemas.microsoft.com/office/word/2010/wordprocessingGroup" xmlns:wpi="http://schemas.microsoft.com/office/word/2010/wordprocessingInk" xmlns:wne="http://schemas.microsoft.com/office/word/2006/wordml" xmlns:wps="http://schemas.microsoft.com/office/word/2010/wordprocessingShape" mc:Ignorable="w14 w15 w16se w16cid wp14">
+<w:ftr xmlns:wpc="http://schemas.microsoft.com/office/word/2010/wordprocessingCanvas" xmlns:cx="http://schemas.microsoft.com/office/drawing/2014/chartex" xmlns:cx1="http://schemas.microsoft.com/office/drawing/2015/9/8/chartex" xmlns:mc="http://schemas.openxmlformats.org/markup-compatibility/2006" xmlns:o="urn:schemas-microsoft-com:office:office" xmlns:r="http://schemas.openxmlformats.org/officeDocument/2006/relationships" xmlns:m="http://schemas.openxmlformats.org/officeDocument/2006/math" xmlns:v="urn:schemas-microsoft-com:vml" xmlns:wp14="http://schemas.microsoft.com/office/word/2010/wordprocessingDrawing" xmlns:wp="http://schemas.openxmlformats.org/drawingml/2006/wordprocessingDrawing" xmlns:w10="urn:schemas-microsoft-com:office:word" xmlns:w="http://schemas.openxmlformats.org/wordprocessingml/2006/main" xmlns:w14="http://schemas.microsoft.com/office/word/2010/wordml" xmlns:w15="http://schemas.microsoft.com/office/word/2012/wordml" xmlns:w16se="http://schemas.microsoft.com/office/word/2015/wordml/symex" xmlns:wpg="http://schemas.microsoft.com/office/word/2010/wordprocessingGroup" xmlns:wpi="http://schemas.microsoft.com/office/word/2010/wordprocessingInk" xmlns:wne="http://schemas.microsoft.com/office/word/2006/wordml" xmlns:wps="http://schemas.microsoft.com/office/word/2010/wordprocessingShape" mc:Ignorable="w14 w15 w16se wp14">
   <w:tbl>
     <w:tblPr>
       <w:tblW w:w="9339" w:type="dxa"/>
@@ -2094,7 +2109,7 @@
         </w:tcPr>
         <w:p>
           <w:pPr>
-            <w:pStyle w:val="Footer"/>
+            <w:pStyle w:val="Fuzeile"/>
             <w:rPr>
               <w:sz w:val="16"/>
             </w:rPr>
@@ -2148,7 +2163,7 @@
         </w:tcPr>
         <w:p>
           <w:pPr>
-            <w:pStyle w:val="Footer"/>
+            <w:pStyle w:val="Fuzeile"/>
             <w:rPr>
               <w:sz w:val="16"/>
             </w:rPr>
@@ -2188,7 +2203,7 @@
         </w:tcPr>
         <w:p>
           <w:pPr>
-            <w:pStyle w:val="Footer"/>
+            <w:pStyle w:val="Fuzeile"/>
             <w:rPr>
               <w:sz w:val="16"/>
             </w:rPr>
@@ -2204,7 +2219,7 @@
         </w:tcPr>
         <w:p>
           <w:pPr>
-            <w:pStyle w:val="Footer"/>
+            <w:pStyle w:val="Fuzeile"/>
             <w:rPr>
               <w:sz w:val="16"/>
             </w:rPr>
@@ -2259,7 +2274,7 @@
         </w:tcPr>
         <w:p>
           <w:pPr>
-            <w:pStyle w:val="Footer"/>
+            <w:pStyle w:val="Fuzeile"/>
             <w:rPr>
               <w:sz w:val="16"/>
             </w:rPr>
@@ -2294,7 +2309,7 @@
         </w:p>
         <w:p>
           <w:pPr>
-            <w:pStyle w:val="Footer"/>
+            <w:pStyle w:val="Fuzeile"/>
             <w:rPr>
               <w:sz w:val="16"/>
             </w:rPr>
@@ -2307,7 +2322,7 @@
         </w:tcPr>
         <w:p>
           <w:pPr>
-            <w:pStyle w:val="Footer"/>
+            <w:pStyle w:val="Fuzeile"/>
             <w:rPr>
               <w:sz w:val="16"/>
             </w:rPr>
@@ -2320,7 +2335,7 @@
         </w:tcPr>
         <w:p>
           <w:pPr>
-            <w:pStyle w:val="Footer"/>
+            <w:pStyle w:val="Fuzeile"/>
             <w:rPr>
               <w:sz w:val="16"/>
             </w:rPr>
@@ -2331,7 +2346,7 @@
   </w:tbl>
   <w:p>
     <w:pPr>
-      <w:pStyle w:val="Footer"/>
+      <w:pStyle w:val="Fuzeile"/>
       <w:rPr>
         <w:sz w:val="2"/>
       </w:rPr>
@@ -2341,7 +2356,7 @@
 </file>
 
 <file path=word/footnotes.xml><?xml version="1.0" encoding="utf-8"?>
-<w:footnotes xmlns:wpc="http://schemas.microsoft.com/office/word/2010/wordprocessingCanvas" xmlns:cx="http://schemas.microsoft.com/office/drawing/2014/chartex" xmlns:cx1="http://schemas.microsoft.com/office/drawing/2015/9/8/chartex" xmlns:cx2="http://schemas.microsoft.com/office/drawing/2015/10/21/chartex" xmlns:cx3="http://schemas.microsoft.com/office/drawing/2016/5/9/chartex" xmlns:cx4="http://schemas.microsoft.com/office/drawing/2016/5/10/chartex" xmlns:cx5="http://schemas.microsoft.com/office/drawing/2016/5/11/chartex" xmlns:cx6="http://schemas.microsoft.com/office/drawing/2016/5/12/chartex" xmlns:cx7="http://schemas.microsoft.com/office/drawing/2016/5/13/chartex" xmlns:cx8="http://schemas.microsoft.com/office/drawing/2016/5/14/chartex" xmlns:mc="http://schemas.openxmlformats.org/markup-compatibility/2006" xmlns:aink="http://schemas.microsoft.com/office/drawing/2016/ink" xmlns:am3d="http://schemas.microsoft.com/office/drawing/2017/model3d" xmlns:o="urn:schemas-microsoft-com:office:office" xmlns:r="http://schemas.openxmlformats.org/officeDocument/2006/relationships" xmlns:m="http://schemas.openxmlformats.org/officeDocument/2006/math" xmlns:v="urn:schemas-microsoft-com:vml" xmlns:wp14="http://schemas.microsoft.com/office/word/2010/wordprocessingDrawing" xmlns:wp="http://schemas.openxmlformats.org/drawingml/2006/wordprocessingDrawing" xmlns:w10="urn:schemas-microsoft-com:office:word" xmlns:w="http://schemas.openxmlformats.org/wordprocessingml/2006/main" xmlns:w14="http://schemas.microsoft.com/office/word/2010/wordml" xmlns:w15="http://schemas.microsoft.com/office/word/2012/wordml" xmlns:w16cid="http://schemas.microsoft.com/office/word/2016/wordml/cid" xmlns:w16se="http://schemas.microsoft.com/office/word/2015/wordml/symex" xmlns:wpg="http://schemas.microsoft.com/office/word/2010/wordprocessingGroup" xmlns:wpi="http://schemas.microsoft.com/office/word/2010/wordprocessingInk" xmlns:wne="http://schemas.microsoft.com/office/word/2006/wordml" xmlns:wps="http://schemas.microsoft.com/office/word/2010/wordprocessingShape" mc:Ignorable="w14 w15 w16se w16cid wp14">
+<w:footnotes xmlns:wpc="http://schemas.microsoft.com/office/word/2010/wordprocessingCanvas" xmlns:cx="http://schemas.microsoft.com/office/drawing/2014/chartex" xmlns:cx1="http://schemas.microsoft.com/office/drawing/2015/9/8/chartex" xmlns:mc="http://schemas.openxmlformats.org/markup-compatibility/2006" xmlns:o="urn:schemas-microsoft-com:office:office" xmlns:r="http://schemas.openxmlformats.org/officeDocument/2006/relationships" xmlns:m="http://schemas.openxmlformats.org/officeDocument/2006/math" xmlns:v="urn:schemas-microsoft-com:vml" xmlns:wp14="http://schemas.microsoft.com/office/word/2010/wordprocessingDrawing" xmlns:wp="http://schemas.openxmlformats.org/drawingml/2006/wordprocessingDrawing" xmlns:w10="urn:schemas-microsoft-com:office:word" xmlns:w="http://schemas.openxmlformats.org/wordprocessingml/2006/main" xmlns:w14="http://schemas.microsoft.com/office/word/2010/wordml" xmlns:w15="http://schemas.microsoft.com/office/word/2012/wordml" xmlns:w16se="http://schemas.microsoft.com/office/word/2015/wordml/symex" xmlns:wpg="http://schemas.microsoft.com/office/word/2010/wordprocessingGroup" xmlns:wpi="http://schemas.microsoft.com/office/word/2010/wordprocessingInk" xmlns:wne="http://schemas.microsoft.com/office/word/2006/wordml" xmlns:wps="http://schemas.microsoft.com/office/word/2010/wordprocessingShape" mc:Ignorable="w14 w15 w16se wp14">
   <w:footnote w:type="separator" w:id="-1">
     <w:p>
       <w:r>
@@ -2360,7 +2375,7 @@
 </file>
 
 <file path=word/styles.xml><?xml version="1.0" encoding="utf-8"?>
-<w:styles xmlns:mc="http://schemas.openxmlformats.org/markup-compatibility/2006" xmlns:r="http://schemas.openxmlformats.org/officeDocument/2006/relationships" xmlns:w="http://schemas.openxmlformats.org/wordprocessingml/2006/main" xmlns:w14="http://schemas.microsoft.com/office/word/2010/wordml" xmlns:w15="http://schemas.microsoft.com/office/word/2012/wordml" xmlns:w16cid="http://schemas.microsoft.com/office/word/2016/wordml/cid" xmlns:w16se="http://schemas.microsoft.com/office/word/2015/wordml/symex" mc:Ignorable="w14 w15 w16se w16cid">
+<w:styles xmlns:mc="http://schemas.openxmlformats.org/markup-compatibility/2006" xmlns:r="http://schemas.openxmlformats.org/officeDocument/2006/relationships" xmlns:w="http://schemas.openxmlformats.org/wordprocessingml/2006/main" xmlns:w14="http://schemas.microsoft.com/office/word/2010/wordml" xmlns:w15="http://schemas.microsoft.com/office/word/2012/wordml" xmlns:w16se="http://schemas.microsoft.com/office/word/2015/wordml/symex" mc:Ignorable="w14 w15 w16se">
   <w:docDefaults>
     <w:rPrDefault>
       <w:rPr>
@@ -2372,7 +2387,7 @@
     </w:rPrDefault>
     <w:pPrDefault/>
   </w:docDefaults>
-  <w:latentStyles w:defLockedState="0" w:defUIPriority="99" w:defSemiHidden="0" w:defUnhideWhenUsed="0" w:defQFormat="0" w:count="375">
+  <w:latentStyles w:defLockedState="0" w:defUIPriority="99" w:defSemiHidden="0" w:defUnhideWhenUsed="0" w:defQFormat="0" w:count="371">
     <w:lsdException w:name="Normal" w:uiPriority="0" w:qFormat="1"/>
     <w:lsdException w:name="heading 1" w:uiPriority="9" w:qFormat="1"/>
     <w:lsdException w:name="heading 2" w:semiHidden="1" w:uiPriority="9" w:unhideWhenUsed="1" w:qFormat="1"/>
@@ -2744,10 +2759,8 @@
     <w:lsdException w:name="List Table 5 Dark Accent 6" w:uiPriority="50"/>
     <w:lsdException w:name="List Table 6 Colorful Accent 6" w:uiPriority="51"/>
     <w:lsdException w:name="List Table 7 Colorful Accent 6" w:uiPriority="52"/>
-    <w:lsdException w:name="Mention" w:semiHidden="1" w:unhideWhenUsed="1"/>
-    <w:lsdException w:name="Smart Hyperlink" w:semiHidden="1" w:unhideWhenUsed="1"/>
   </w:latentStyles>
-  <w:style w:type="paragraph" w:default="1" w:styleId="Normal">
+  <w:style w:type="paragraph" w:default="1" w:styleId="Standard">
     <w:name w:val="Normal"/>
     <w:qFormat/>
     <w:rsid w:val="00DE5549"/>
@@ -2765,13 +2778,13 @@
       <w:lang w:eastAsia="de-DE"/>
     </w:rPr>
   </w:style>
-  <w:style w:type="character" w:default="1" w:styleId="DefaultParagraphFont">
+  <w:style w:type="character" w:default="1" w:styleId="Absatz-Standardschriftart">
     <w:name w:val="Default Paragraph Font"/>
     <w:uiPriority w:val="1"/>
     <w:semiHidden/>
     <w:unhideWhenUsed/>
   </w:style>
-  <w:style w:type="table" w:default="1" w:styleId="TableNormal">
+  <w:style w:type="table" w:default="1" w:styleId="NormaleTabelle">
     <w:name w:val="Normal Table"/>
     <w:uiPriority w:val="99"/>
     <w:semiHidden/>
@@ -2786,16 +2799,16 @@
       </w:tblCellMar>
     </w:tblPr>
   </w:style>
-  <w:style w:type="numbering" w:default="1" w:styleId="NoList">
+  <w:style w:type="numbering" w:default="1" w:styleId="KeineListe">
     <w:name w:val="No List"/>
     <w:uiPriority w:val="99"/>
     <w:semiHidden/>
     <w:unhideWhenUsed/>
   </w:style>
-  <w:style w:type="paragraph" w:styleId="Header">
+  <w:style w:type="paragraph" w:styleId="Kopfzeile">
     <w:name w:val="header"/>
-    <w:basedOn w:val="Normal"/>
-    <w:link w:val="HeaderChar"/>
+    <w:basedOn w:val="Standard"/>
+    <w:link w:val="KopfzeileZchn"/>
     <w:rsid w:val="00DE5549"/>
     <w:pPr>
       <w:tabs>
@@ -2804,10 +2817,10 @@
       </w:tabs>
     </w:pPr>
   </w:style>
-  <w:style w:type="character" w:customStyle="1" w:styleId="HeaderChar">
-    <w:name w:val="Header Char"/>
-    <w:basedOn w:val="DefaultParagraphFont"/>
-    <w:link w:val="Header"/>
+  <w:style w:type="character" w:customStyle="1" w:styleId="KopfzeileZchn">
+    <w:name w:val="Kopfzeile Zchn"/>
+    <w:basedOn w:val="Absatz-Standardschriftart"/>
+    <w:link w:val="Kopfzeile"/>
     <w:rsid w:val="00DE5549"/>
     <w:rPr>
       <w:rFonts w:ascii="Arial" w:eastAsia="Times New Roman" w:hAnsi="Arial" w:cs="Times New Roman"/>
@@ -2816,10 +2829,10 @@
       <w:lang w:eastAsia="de-DE"/>
     </w:rPr>
   </w:style>
-  <w:style w:type="paragraph" w:styleId="Footer">
+  <w:style w:type="paragraph" w:styleId="Fuzeile">
     <w:name w:val="footer"/>
-    <w:basedOn w:val="Normal"/>
-    <w:link w:val="FooterChar"/>
+    <w:basedOn w:val="Standard"/>
+    <w:link w:val="FuzeileZchn"/>
     <w:rsid w:val="00DE5549"/>
     <w:pPr>
       <w:tabs>
@@ -2828,10 +2841,10 @@
       </w:tabs>
     </w:pPr>
   </w:style>
-  <w:style w:type="character" w:customStyle="1" w:styleId="FooterChar">
-    <w:name w:val="Footer Char"/>
-    <w:basedOn w:val="DefaultParagraphFont"/>
-    <w:link w:val="Footer"/>
+  <w:style w:type="character" w:customStyle="1" w:styleId="FuzeileZchn">
+    <w:name w:val="Fußzeile Zchn"/>
+    <w:basedOn w:val="Absatz-Standardschriftart"/>
+    <w:link w:val="Fuzeile"/>
     <w:rsid w:val="00DE5549"/>
     <w:rPr>
       <w:rFonts w:ascii="Arial" w:eastAsia="Times New Roman" w:hAnsi="Arial" w:cs="Times New Roman"/>
@@ -2840,9 +2853,9 @@
       <w:lang w:eastAsia="de-DE"/>
     </w:rPr>
   </w:style>
-  <w:style w:type="table" w:styleId="TableGrid">
+  <w:style w:type="table" w:styleId="Tabellenraster">
     <w:name w:val="Table Grid"/>
-    <w:basedOn w:val="TableNormal"/>
+    <w:basedOn w:val="NormaleTabelle"/>
     <w:rsid w:val="00655EC4"/>
     <w:rPr>
       <w:rFonts w:ascii="Times New Roman" w:eastAsia="Times New Roman" w:hAnsi="Times New Roman" w:cs="Times New Roman"/>
@@ -2861,9 +2874,9 @@
       </w:tblBorders>
     </w:tblPr>
   </w:style>
-  <w:style w:type="table" w:styleId="GridTable4-Accent3">
+  <w:style w:type="table" w:styleId="Gitternetztabelle4Akzent3">
     <w:name w:val="Grid Table 4 Accent 3"/>
-    <w:basedOn w:val="TableNormal"/>
+    <w:basedOn w:val="NormaleTabelle"/>
     <w:uiPriority w:val="49"/>
     <w:rsid w:val="00652C28"/>
     <w:tblPr>
@@ -2934,9 +2947,9 @@
       </w:tcPr>
     </w:tblStylePr>
   </w:style>
-  <w:style w:type="table" w:styleId="GridTable4-Accent4">
+  <w:style w:type="table" w:styleId="Gitternetztabelle4Akzent4">
     <w:name w:val="Grid Table 4 Accent 4"/>
-    <w:basedOn w:val="TableNormal"/>
+    <w:basedOn w:val="NormaleTabelle"/>
     <w:uiPriority w:val="49"/>
     <w:rsid w:val="00652C28"/>
     <w:tblPr>
@@ -3007,9 +3020,9 @@
       </w:tcPr>
     </w:tblStylePr>
   </w:style>
-  <w:style w:type="table" w:styleId="ListTable4-Accent3">
+  <w:style w:type="table" w:styleId="Listentabelle4Akzent3">
     <w:name w:val="List Table 4 Accent 3"/>
-    <w:basedOn w:val="TableNormal"/>
+    <w:basedOn w:val="NormaleTabelle"/>
     <w:uiPriority w:val="49"/>
     <w:rsid w:val="00652C28"/>
     <w:tblPr>
@@ -3078,9 +3091,9 @@
       </w:tcPr>
     </w:tblStylePr>
   </w:style>
-  <w:style w:type="table" w:styleId="ListTable3-Accent3">
+  <w:style w:type="table" w:styleId="Listentabelle3Akzent3">
     <w:name w:val="List Table 3 Accent 3"/>
-    <w:basedOn w:val="TableNormal"/>
+    <w:basedOn w:val="NormaleTabelle"/>
     <w:uiPriority w:val="48"/>
     <w:rsid w:val="00652C28"/>
     <w:tblPr>

</xml_diff>